<commit_message>
Fix email identifier example
</commit_message>
<xml_diff>
--- a/cp2163/cp2163_dft_add_clipboard_to_data_export_CLEAN.docx
+++ b/cp2163/cp2163_dft_add_clipboard_to_data_export_CLEAN.docx
@@ -1,6 +1,6 @@
 
 <file path=word/document.xml><?xml version="1.0" encoding="utf-8"?>
-<w:document xmlns:wpc="http://schemas.microsoft.com/office/word/2010/wordprocessingCanvas" xmlns:cx="http://schemas.microsoft.com/office/drawing/2014/chartex" xmlns:cx1="http://schemas.microsoft.com/office/drawing/2015/9/8/chartex" xmlns:cx2="http://schemas.microsoft.com/office/drawing/2015/10/21/chartex" xmlns:cx3="http://schemas.microsoft.com/office/drawing/2016/5/9/chartex" xmlns:cx4="http://schemas.microsoft.com/office/drawing/2016/5/10/chartex" xmlns:cx5="http://schemas.microsoft.com/office/drawing/2016/5/11/chartex" xmlns:cx6="http://schemas.microsoft.com/office/drawing/2016/5/12/chartex" xmlns:cx7="http://schemas.microsoft.com/office/drawing/2016/5/13/chartex" xmlns:cx8="http://schemas.microsoft.com/office/drawing/2016/5/14/chartex" xmlns:mc="http://schemas.openxmlformats.org/markup-compatibility/2006" xmlns:aink="http://schemas.microsoft.com/office/drawing/2016/ink" xmlns:am3d="http://schemas.microsoft.com/office/drawing/2017/model3d" xmlns:o="urn:schemas-microsoft-com:office:office" xmlns:r="http://schemas.openxmlformats.org/officeDocument/2006/relationships" xmlns:m="http://schemas.openxmlformats.org/officeDocument/2006/math" xmlns:v="urn:schemas-microsoft-com:vml" xmlns:wp14="http://schemas.microsoft.com/office/word/2010/wordprocessingDrawing" xmlns:wp="http://schemas.openxmlformats.org/drawingml/2006/wordprocessingDrawing" xmlns:w10="urn:schemas-microsoft-com:office:word" xmlns:w="http://schemas.openxmlformats.org/wordprocessingml/2006/main" xmlns:w14="http://schemas.microsoft.com/office/word/2010/wordml" xmlns:w15="http://schemas.microsoft.com/office/word/2012/wordml" xmlns:w16cex="http://schemas.microsoft.com/office/word/2018/wordml/cex" xmlns:w16cid="http://schemas.microsoft.com/office/word/2016/wordml/cid" xmlns:w16="http://schemas.microsoft.com/office/word/2018/wordml" xmlns:w16sdtdh="http://schemas.microsoft.com/office/word/2020/wordml/sdtdatahash" xmlns:w16se="http://schemas.microsoft.com/office/word/2015/wordml/symex" xmlns:wpg="http://schemas.microsoft.com/office/word/2010/wordprocessingGroup" xmlns:wpi="http://schemas.microsoft.com/office/word/2010/wordprocessingInk" xmlns:wne="http://schemas.microsoft.com/office/word/2006/wordml" xmlns:wps="http://schemas.microsoft.com/office/word/2010/wordprocessingShape" mc:Ignorable="w14 w15 w16se w16cid w16 w16cex w16sdtdh wp14">
+<w:document xmlns:wpc="http://schemas.microsoft.com/office/word/2010/wordprocessingCanvas" xmlns:cx="http://schemas.microsoft.com/office/drawing/2014/chartex" xmlns:cx1="http://schemas.microsoft.com/office/drawing/2015/9/8/chartex" xmlns:cx2="http://schemas.microsoft.com/office/drawing/2015/10/21/chartex" xmlns:cx3="http://schemas.microsoft.com/office/drawing/2016/5/9/chartex" xmlns:cx4="http://schemas.microsoft.com/office/drawing/2016/5/10/chartex" xmlns:cx5="http://schemas.microsoft.com/office/drawing/2016/5/11/chartex" xmlns:cx6="http://schemas.microsoft.com/office/drawing/2016/5/12/chartex" xmlns:cx7="http://schemas.microsoft.com/office/drawing/2016/5/13/chartex" xmlns:cx8="http://schemas.microsoft.com/office/drawing/2016/5/14/chartex" xmlns:mc="http://schemas.openxmlformats.org/markup-compatibility/2006" xmlns:aink="http://schemas.microsoft.com/office/drawing/2016/ink" xmlns:am3d="http://schemas.microsoft.com/office/drawing/2017/model3d" xmlns:o="urn:schemas-microsoft-com:office:office" xmlns:oel="http://schemas.microsoft.com/office/2019/extlst" xmlns:r="http://schemas.openxmlformats.org/officeDocument/2006/relationships" xmlns:m="http://schemas.openxmlformats.org/officeDocument/2006/math" xmlns:v="urn:schemas-microsoft-com:vml" xmlns:wp14="http://schemas.microsoft.com/office/word/2010/wordprocessingDrawing" xmlns:wp="http://schemas.openxmlformats.org/drawingml/2006/wordprocessingDrawing" xmlns:w10="urn:schemas-microsoft-com:office:word" xmlns:w="http://schemas.openxmlformats.org/wordprocessingml/2006/main" xmlns:w14="http://schemas.microsoft.com/office/word/2010/wordml" xmlns:w15="http://schemas.microsoft.com/office/word/2012/wordml" xmlns:w16cex="http://schemas.microsoft.com/office/word/2018/wordml/cex" xmlns:w16cid="http://schemas.microsoft.com/office/word/2016/wordml/cid" xmlns:w16="http://schemas.microsoft.com/office/word/2018/wordml" xmlns:w16sdtdh="http://schemas.microsoft.com/office/word/2020/wordml/sdtdatahash" xmlns:w16se="http://schemas.microsoft.com/office/word/2015/wordml/symex" xmlns:wpg="http://schemas.microsoft.com/office/word/2010/wordprocessingGroup" xmlns:wpi="http://schemas.microsoft.com/office/word/2010/wordprocessingInk" xmlns:wne="http://schemas.microsoft.com/office/word/2006/wordml" xmlns:wps="http://schemas.microsoft.com/office/word/2010/wordprocessingShape" mc:Ignorable="w14 w15 w16se w16cid w16 w16cex w16sdtdh wp14">
   <w:body>
     <w:p>
       <w:pPr>
@@ -1980,21 +1980,24 @@
         <w:t>or (110150, DCM, “Application”)</w:t>
       </w:r>
       <w:r>
+        <w:t xml:space="preserve"> and Media Type values selected from DCID XXX</w:t>
+      </w:r>
+      <w:r>
+        <w:t xml:space="preserve">. </w:t>
+      </w:r>
+    </w:p>
+    <w:p>
+      <w:r>
+        <w:t>In many circumstances, the data recipient is physical storage media, and (110154, DCM, "Destination Media") is appropriate.</w:t>
+      </w:r>
+      <w:r>
         <w:t xml:space="preserve"> </w:t>
       </w:r>
       <w:r>
-        <w:t xml:space="preserve">and Media Type values selected from DCID </w:t>
-      </w:r>
-      <w:r>
-        <w:t>XXX</w:t>
-      </w:r>
-      <w:r>
-        <w:t xml:space="preserve">. </w:t>
-      </w:r>
-    </w:p>
-    <w:p>
-      <w:r>
-        <w:t>In many circumstances, the data recipient is physical storage media, and (110154, DCM, "Destination Media") is appropriate.Media is usually an entity that has a distinct identity, and that can be transported across security domain boundaries without loss of that identity. However in cases where the destination is a software application, such as the Clipboard Manager, application URI, or Email user agent, (110150, DCM, “Application”) may be more suitable.</w:t>
+        <w:t>Media is usually an entity that has a distinct identity, and that can be transported across security domain boundaries without loss of that identity. However in cases where the destination is a software application, such as the Clipboard Manager, application URI, or Email user agent, (110150, DCM, “Application”) may be more suitable.</w:t>
+      </w:r>
+      <w:r>
+        <w:t xml:space="preserve">  But, </w:t>
       </w:r>
     </w:p>
     <w:p>
@@ -3676,7 +3679,7 @@
     </w:p>
     <w:p>
       <w:pPr>
-        <w:pStyle w:val="title"/>
+        <w:pStyle w:val="Title3"/>
         <w:rPr>
           <w:rFonts w:ascii="Arial" w:hAnsi="Arial" w:cs="Arial"/>
           <w:sz w:val="20"/>
@@ -4695,6 +4698,15 @@
                 <w:u w:val="single"/>
               </w:rPr>
               <w:t>Clipboard</w:t>
+            </w:r>
+            <w:r>
+              <w:rPr>
+                <w:rFonts w:ascii="Arial" w:hAnsi="Arial" w:cs="Arial"/>
+                <w:b/>
+                <w:bCs/>
+                <w:u w:val="single"/>
+              </w:rPr>
+              <w:t xml:space="preserve"> Manager</w:t>
             </w:r>
           </w:p>
         </w:tc>
@@ -6370,6 +6382,12 @@
         </w:rPr>
         <w:t>.</w:t>
       </w:r>
+      <w:r>
+        <w:rPr>
+          <w:rFonts w:ascii="Arial" w:hAnsi="Arial" w:cs="Arial"/>
+        </w:rPr>
+        <w:t xml:space="preserve">  </w:t>
+      </w:r>
     </w:p>
     <w:p>
       <w:pPr>
@@ -6922,7 +6940,7 @@
           <w:b/>
           <w:bCs/>
         </w:rPr>
-        <w:t xml:space="preserve">Data Export to </w:t>
+        <w:t xml:space="preserve">Data Export to Email </w:t>
       </w:r>
       <w:r>
         <w:rPr>
@@ -6930,46 +6948,75 @@
           <w:b/>
           <w:bCs/>
         </w:rPr>
+        <w:t>Example</w:t>
+      </w:r>
+    </w:p>
+    <w:p>
+      <w:r>
+        <w:t xml:space="preserve">Two examples of </w:t>
+      </w:r>
+      <w:r>
         <w:t>Email</w:t>
       </w:r>
       <w:r>
-        <w:rPr>
-          <w:rFonts w:ascii="Arial" w:hAnsi="Arial" w:cs="Arial"/>
-          <w:b/>
-          <w:bCs/>
-        </w:rPr>
+        <w:t xml:space="preserve">. One as </w:t>
+      </w:r>
+      <w:r>
+        <w:t>the email body</w:t>
+      </w:r>
+      <w:r>
         <w:t xml:space="preserve"> </w:t>
       </w:r>
       <w:r>
         <w:rPr>
           <w:rFonts w:ascii="Arial" w:hAnsi="Arial" w:cs="Arial"/>
-          <w:b/>
-          <w:bCs/>
-        </w:rPr>
-        <w:t>Example</w:t>
-      </w:r>
-    </w:p>
-    <w:p>
-      <w:r>
-        <w:t xml:space="preserve">Two examples of </w:t>
-      </w:r>
-      <w:r>
-        <w:t>Email</w:t>
-      </w:r>
-      <w:r>
-        <w:t xml:space="preserve">. One as </w:t>
-      </w:r>
-      <w:r>
-        <w:t>the email body</w:t>
-      </w:r>
-      <w:r>
+        </w:rPr>
+        <w:t>shown in Example WW.</w:t>
+      </w:r>
+      <w:r>
+        <w:rPr>
+          <w:rFonts w:ascii="Arial" w:hAnsi="Arial" w:cs="Arial"/>
+        </w:rPr>
+        <w:t>Z</w:t>
+      </w:r>
+      <w:r>
+        <w:rPr>
+          <w:rFonts w:ascii="Arial" w:hAnsi="Arial" w:cs="Arial"/>
+        </w:rPr>
+        <w:t>-1</w:t>
+      </w:r>
+      <w:r>
+        <w:t xml:space="preserve">, and one as </w:t>
+      </w:r>
+      <w:r>
+        <w:t xml:space="preserve">the </w:t>
+      </w:r>
+      <w:r>
+        <w:t>Simple Network Management Protocol</w:t>
+      </w:r>
+      <w:r>
+        <w:rPr>
+          <w:rFonts w:ascii="Arial" w:hAnsi="Arial" w:cs="Arial"/>
+        </w:rPr>
         <w:t xml:space="preserve"> </w:t>
       </w:r>
       <w:r>
         <w:rPr>
           <w:rFonts w:ascii="Arial" w:hAnsi="Arial" w:cs="Arial"/>
         </w:rPr>
-        <w:t>shown in Example WW.</w:t>
+        <w:t xml:space="preserve">agent </w:t>
+      </w:r>
+      <w:r>
+        <w:rPr>
+          <w:rFonts w:ascii="Arial" w:hAnsi="Arial" w:cs="Arial"/>
+        </w:rPr>
+        <w:t>is</w:t>
+      </w:r>
+      <w:r>
+        <w:rPr>
+          <w:rFonts w:ascii="Arial" w:hAnsi="Arial" w:cs="Arial"/>
+        </w:rPr>
+        <w:t xml:space="preserve"> shown in Example WW.</w:t>
       </w:r>
       <w:r>
         <w:rPr>
@@ -6981,51 +7028,6 @@
         <w:rPr>
           <w:rFonts w:ascii="Arial" w:hAnsi="Arial" w:cs="Arial"/>
         </w:rPr>
-        <w:t>-1</w:t>
-      </w:r>
-      <w:r>
-        <w:t xml:space="preserve">, and one as </w:t>
-      </w:r>
-      <w:r>
-        <w:t xml:space="preserve">the </w:t>
-      </w:r>
-      <w:r>
-        <w:t>Simple Network Management Protocol</w:t>
-      </w:r>
-      <w:r>
-        <w:rPr>
-          <w:rFonts w:ascii="Arial" w:hAnsi="Arial" w:cs="Arial"/>
-        </w:rPr>
-        <w:t xml:space="preserve"> </w:t>
-      </w:r>
-      <w:r>
-        <w:rPr>
-          <w:rFonts w:ascii="Arial" w:hAnsi="Arial" w:cs="Arial"/>
-        </w:rPr>
-        <w:t xml:space="preserve">agent </w:t>
-      </w:r>
-      <w:r>
-        <w:rPr>
-          <w:rFonts w:ascii="Arial" w:hAnsi="Arial" w:cs="Arial"/>
-        </w:rPr>
-        <w:t>is</w:t>
-      </w:r>
-      <w:r>
-        <w:rPr>
-          <w:rFonts w:ascii="Arial" w:hAnsi="Arial" w:cs="Arial"/>
-        </w:rPr>
-        <w:t xml:space="preserve"> shown in Example WW.</w:t>
-      </w:r>
-      <w:r>
-        <w:rPr>
-          <w:rFonts w:ascii="Arial" w:hAnsi="Arial" w:cs="Arial"/>
-        </w:rPr>
-        <w:t>Z</w:t>
-      </w:r>
-      <w:r>
-        <w:rPr>
-          <w:rFonts w:ascii="Arial" w:hAnsi="Arial" w:cs="Arial"/>
-        </w:rPr>
         <w:t>-</w:t>
       </w:r>
       <w:r>
@@ -7036,6 +7038,9 @@
       </w:r>
       <w:r>
         <w:t>.</w:t>
+      </w:r>
+      <w:r>
+        <w:t xml:space="preserve">  Note that the email body is identified by the Message-ID in accordance with RFC2822 and RFC5321.  These RFCs distinguish the body (section 3.6.4 of RFC2822) from the headers and routing information.</w:t>
       </w:r>
     </w:p>
     <w:p>
@@ -7164,7 +7169,19 @@
           <w:rFonts w:ascii="Courier New" w:hAnsi="Courier New" w:cs="Courier New"/>
         </w:rPr>
         <w:tab/>
-        <w:t>UserID="mailto://person@example.com"</w:t>
+        <w:t>UserID="</w:t>
+      </w:r>
+      <w:r>
+        <w:rPr>
+          <w:rFonts w:ascii="Courier New" w:hAnsi="Courier New" w:cs="Courier New"/>
+        </w:rPr>
+        <w:t>Message-ID: &lt;5678.21-Nov-1997@example.com&gt;</w:t>
+      </w:r>
+      <w:r>
+        <w:rPr>
+          <w:rFonts w:ascii="Courier New" w:hAnsi="Courier New" w:cs="Courier New"/>
+        </w:rPr>
+        <w:t>"</w:t>
       </w:r>
     </w:p>
     <w:p>
@@ -7632,19 +7649,7 @@
         <w:rPr>
           <w:rStyle w:val="Strong"/>
         </w:rPr>
-        <w:t>-</w:t>
-      </w:r>
-      <w:r>
-        <w:rPr>
-          <w:rStyle w:val="Strong"/>
-        </w:rPr>
-        <w:t>2</w:t>
-      </w:r>
-      <w:r>
-        <w:rPr>
-          <w:rStyle w:val="Strong"/>
-        </w:rPr>
-        <w:t>. Sample Data Export Event Report</w:t>
+        <w:t>-2. Sample Data Export Event Report</w:t>
       </w:r>
     </w:p>
     <w:p>
@@ -8086,7 +8091,7 @@
 </file>
 
 <file path=word/endnotes.xml><?xml version="1.0" encoding="utf-8"?>
-<w:endnotes xmlns:wpc="http://schemas.microsoft.com/office/word/2010/wordprocessingCanvas" xmlns:cx="http://schemas.microsoft.com/office/drawing/2014/chartex" xmlns:cx1="http://schemas.microsoft.com/office/drawing/2015/9/8/chartex" xmlns:cx2="http://schemas.microsoft.com/office/drawing/2015/10/21/chartex" xmlns:cx3="http://schemas.microsoft.com/office/drawing/2016/5/9/chartex" xmlns:cx4="http://schemas.microsoft.com/office/drawing/2016/5/10/chartex" xmlns:cx5="http://schemas.microsoft.com/office/drawing/2016/5/11/chartex" xmlns:cx6="http://schemas.microsoft.com/office/drawing/2016/5/12/chartex" xmlns:cx7="http://schemas.microsoft.com/office/drawing/2016/5/13/chartex" xmlns:cx8="http://schemas.microsoft.com/office/drawing/2016/5/14/chartex" xmlns:mc="http://schemas.openxmlformats.org/markup-compatibility/2006" xmlns:aink="http://schemas.microsoft.com/office/drawing/2016/ink" xmlns:am3d="http://schemas.microsoft.com/office/drawing/2017/model3d" xmlns:o="urn:schemas-microsoft-com:office:office" xmlns:r="http://schemas.openxmlformats.org/officeDocument/2006/relationships" xmlns:m="http://schemas.openxmlformats.org/officeDocument/2006/math" xmlns:v="urn:schemas-microsoft-com:vml" xmlns:wp14="http://schemas.microsoft.com/office/word/2010/wordprocessingDrawing" xmlns:wp="http://schemas.openxmlformats.org/drawingml/2006/wordprocessingDrawing" xmlns:w10="urn:schemas-microsoft-com:office:word" xmlns:w="http://schemas.openxmlformats.org/wordprocessingml/2006/main" xmlns:w14="http://schemas.microsoft.com/office/word/2010/wordml" xmlns:w15="http://schemas.microsoft.com/office/word/2012/wordml" xmlns:w16cex="http://schemas.microsoft.com/office/word/2018/wordml/cex" xmlns:w16cid="http://schemas.microsoft.com/office/word/2016/wordml/cid" xmlns:w16="http://schemas.microsoft.com/office/word/2018/wordml" xmlns:w16sdtdh="http://schemas.microsoft.com/office/word/2020/wordml/sdtdatahash" xmlns:w16se="http://schemas.microsoft.com/office/word/2015/wordml/symex" xmlns:wpg="http://schemas.microsoft.com/office/word/2010/wordprocessingGroup" xmlns:wpi="http://schemas.microsoft.com/office/word/2010/wordprocessingInk" xmlns:wne="http://schemas.microsoft.com/office/word/2006/wordml" xmlns:wps="http://schemas.microsoft.com/office/word/2010/wordprocessingShape" mc:Ignorable="w14 w15 w16se w16cid w16 w16cex w16sdtdh wp14">
+<w:endnotes xmlns:wpc="http://schemas.microsoft.com/office/word/2010/wordprocessingCanvas" xmlns:cx="http://schemas.microsoft.com/office/drawing/2014/chartex" xmlns:cx1="http://schemas.microsoft.com/office/drawing/2015/9/8/chartex" xmlns:cx2="http://schemas.microsoft.com/office/drawing/2015/10/21/chartex" xmlns:cx3="http://schemas.microsoft.com/office/drawing/2016/5/9/chartex" xmlns:cx4="http://schemas.microsoft.com/office/drawing/2016/5/10/chartex" xmlns:cx5="http://schemas.microsoft.com/office/drawing/2016/5/11/chartex" xmlns:cx6="http://schemas.microsoft.com/office/drawing/2016/5/12/chartex" xmlns:cx7="http://schemas.microsoft.com/office/drawing/2016/5/13/chartex" xmlns:cx8="http://schemas.microsoft.com/office/drawing/2016/5/14/chartex" xmlns:mc="http://schemas.openxmlformats.org/markup-compatibility/2006" xmlns:aink="http://schemas.microsoft.com/office/drawing/2016/ink" xmlns:am3d="http://schemas.microsoft.com/office/drawing/2017/model3d" xmlns:o="urn:schemas-microsoft-com:office:office" xmlns:oel="http://schemas.microsoft.com/office/2019/extlst" xmlns:r="http://schemas.openxmlformats.org/officeDocument/2006/relationships" xmlns:m="http://schemas.openxmlformats.org/officeDocument/2006/math" xmlns:v="urn:schemas-microsoft-com:vml" xmlns:wp14="http://schemas.microsoft.com/office/word/2010/wordprocessingDrawing" xmlns:wp="http://schemas.openxmlformats.org/drawingml/2006/wordprocessingDrawing" xmlns:w10="urn:schemas-microsoft-com:office:word" xmlns:w="http://schemas.openxmlformats.org/wordprocessingml/2006/main" xmlns:w14="http://schemas.microsoft.com/office/word/2010/wordml" xmlns:w15="http://schemas.microsoft.com/office/word/2012/wordml" xmlns:w16cex="http://schemas.microsoft.com/office/word/2018/wordml/cex" xmlns:w16cid="http://schemas.microsoft.com/office/word/2016/wordml/cid" xmlns:w16="http://schemas.microsoft.com/office/word/2018/wordml" xmlns:w16sdtdh="http://schemas.microsoft.com/office/word/2020/wordml/sdtdatahash" xmlns:w16se="http://schemas.microsoft.com/office/word/2015/wordml/symex" xmlns:wpg="http://schemas.microsoft.com/office/word/2010/wordprocessingGroup" xmlns:wpi="http://schemas.microsoft.com/office/word/2010/wordprocessingInk" xmlns:wne="http://schemas.microsoft.com/office/word/2006/wordml" xmlns:wps="http://schemas.microsoft.com/office/word/2010/wordprocessingShape" mc:Ignorable="w14 w15 w16se w16cid w16 w16cex w16sdtdh wp14">
   <w:endnote w:type="separator" w:id="-1">
     <w:p>
       <w:pPr>
@@ -8111,7 +8116,7 @@
 </file>
 
 <file path=word/footer1.xml><?xml version="1.0" encoding="utf-8"?>
-<w:ftr xmlns:wpc="http://schemas.microsoft.com/office/word/2010/wordprocessingCanvas" xmlns:cx="http://schemas.microsoft.com/office/drawing/2014/chartex" xmlns:cx1="http://schemas.microsoft.com/office/drawing/2015/9/8/chartex" xmlns:cx2="http://schemas.microsoft.com/office/drawing/2015/10/21/chartex" xmlns:cx3="http://schemas.microsoft.com/office/drawing/2016/5/9/chartex" xmlns:cx4="http://schemas.microsoft.com/office/drawing/2016/5/10/chartex" xmlns:cx5="http://schemas.microsoft.com/office/drawing/2016/5/11/chartex" xmlns:cx6="http://schemas.microsoft.com/office/drawing/2016/5/12/chartex" xmlns:cx7="http://schemas.microsoft.com/office/drawing/2016/5/13/chartex" xmlns:cx8="http://schemas.microsoft.com/office/drawing/2016/5/14/chartex" xmlns:mc="http://schemas.openxmlformats.org/markup-compatibility/2006" xmlns:aink="http://schemas.microsoft.com/office/drawing/2016/ink" xmlns:am3d="http://schemas.microsoft.com/office/drawing/2017/model3d" xmlns:o="urn:schemas-microsoft-com:office:office" xmlns:r="http://schemas.openxmlformats.org/officeDocument/2006/relationships" xmlns:m="http://schemas.openxmlformats.org/officeDocument/2006/math" xmlns:v="urn:schemas-microsoft-com:vml" xmlns:wp14="http://schemas.microsoft.com/office/word/2010/wordprocessingDrawing" xmlns:wp="http://schemas.openxmlformats.org/drawingml/2006/wordprocessingDrawing" xmlns:w10="urn:schemas-microsoft-com:office:word" xmlns:w="http://schemas.openxmlformats.org/wordprocessingml/2006/main" xmlns:w14="http://schemas.microsoft.com/office/word/2010/wordml" xmlns:w15="http://schemas.microsoft.com/office/word/2012/wordml" xmlns:w16cex="http://schemas.microsoft.com/office/word/2018/wordml/cex" xmlns:w16cid="http://schemas.microsoft.com/office/word/2016/wordml/cid" xmlns:w16="http://schemas.microsoft.com/office/word/2018/wordml" xmlns:w16sdtdh="http://schemas.microsoft.com/office/word/2020/wordml/sdtdatahash" xmlns:w16se="http://schemas.microsoft.com/office/word/2015/wordml/symex" xmlns:wpg="http://schemas.microsoft.com/office/word/2010/wordprocessingGroup" xmlns:wpi="http://schemas.microsoft.com/office/word/2010/wordprocessingInk" xmlns:wne="http://schemas.microsoft.com/office/word/2006/wordml" xmlns:wps="http://schemas.microsoft.com/office/word/2010/wordprocessingShape" mc:Ignorable="w14 w15 w16se w16cid w16 w16cex w16sdtdh wp14">
+<w:ftr xmlns:wpc="http://schemas.microsoft.com/office/word/2010/wordprocessingCanvas" xmlns:cx="http://schemas.microsoft.com/office/drawing/2014/chartex" xmlns:cx1="http://schemas.microsoft.com/office/drawing/2015/9/8/chartex" xmlns:cx2="http://schemas.microsoft.com/office/drawing/2015/10/21/chartex" xmlns:cx3="http://schemas.microsoft.com/office/drawing/2016/5/9/chartex" xmlns:cx4="http://schemas.microsoft.com/office/drawing/2016/5/10/chartex" xmlns:cx5="http://schemas.microsoft.com/office/drawing/2016/5/11/chartex" xmlns:cx6="http://schemas.microsoft.com/office/drawing/2016/5/12/chartex" xmlns:cx7="http://schemas.microsoft.com/office/drawing/2016/5/13/chartex" xmlns:cx8="http://schemas.microsoft.com/office/drawing/2016/5/14/chartex" xmlns:mc="http://schemas.openxmlformats.org/markup-compatibility/2006" xmlns:aink="http://schemas.microsoft.com/office/drawing/2016/ink" xmlns:am3d="http://schemas.microsoft.com/office/drawing/2017/model3d" xmlns:o="urn:schemas-microsoft-com:office:office" xmlns:oel="http://schemas.microsoft.com/office/2019/extlst" xmlns:r="http://schemas.openxmlformats.org/officeDocument/2006/relationships" xmlns:m="http://schemas.openxmlformats.org/officeDocument/2006/math" xmlns:v="urn:schemas-microsoft-com:vml" xmlns:wp14="http://schemas.microsoft.com/office/word/2010/wordprocessingDrawing" xmlns:wp="http://schemas.openxmlformats.org/drawingml/2006/wordprocessingDrawing" xmlns:w10="urn:schemas-microsoft-com:office:word" xmlns:w="http://schemas.openxmlformats.org/wordprocessingml/2006/main" xmlns:w14="http://schemas.microsoft.com/office/word/2010/wordml" xmlns:w15="http://schemas.microsoft.com/office/word/2012/wordml" xmlns:w16cex="http://schemas.microsoft.com/office/word/2018/wordml/cex" xmlns:w16cid="http://schemas.microsoft.com/office/word/2016/wordml/cid" xmlns:w16="http://schemas.microsoft.com/office/word/2018/wordml" xmlns:w16sdtdh="http://schemas.microsoft.com/office/word/2020/wordml/sdtdatahash" xmlns:w16se="http://schemas.microsoft.com/office/word/2015/wordml/symex" xmlns:wpg="http://schemas.microsoft.com/office/word/2010/wordprocessingGroup" xmlns:wpi="http://schemas.microsoft.com/office/word/2010/wordprocessingInk" xmlns:wne="http://schemas.microsoft.com/office/word/2006/wordml" xmlns:wps="http://schemas.microsoft.com/office/word/2010/wordprocessingShape" mc:Ignorable="w14 w15 w16se w16cid w16 w16cex w16sdtdh wp14">
   <w:p>
     <w:pPr>
       <w:pStyle w:val="Footer"/>
@@ -8156,7 +8161,7 @@
 </file>
 
 <file path=word/footnotes.xml><?xml version="1.0" encoding="utf-8"?>
-<w:footnotes xmlns:wpc="http://schemas.microsoft.com/office/word/2010/wordprocessingCanvas" xmlns:cx="http://schemas.microsoft.com/office/drawing/2014/chartex" xmlns:cx1="http://schemas.microsoft.com/office/drawing/2015/9/8/chartex" xmlns:cx2="http://schemas.microsoft.com/office/drawing/2015/10/21/chartex" xmlns:cx3="http://schemas.microsoft.com/office/drawing/2016/5/9/chartex" xmlns:cx4="http://schemas.microsoft.com/office/drawing/2016/5/10/chartex" xmlns:cx5="http://schemas.microsoft.com/office/drawing/2016/5/11/chartex" xmlns:cx6="http://schemas.microsoft.com/office/drawing/2016/5/12/chartex" xmlns:cx7="http://schemas.microsoft.com/office/drawing/2016/5/13/chartex" xmlns:cx8="http://schemas.microsoft.com/office/drawing/2016/5/14/chartex" xmlns:mc="http://schemas.openxmlformats.org/markup-compatibility/2006" xmlns:aink="http://schemas.microsoft.com/office/drawing/2016/ink" xmlns:am3d="http://schemas.microsoft.com/office/drawing/2017/model3d" xmlns:o="urn:schemas-microsoft-com:office:office" xmlns:r="http://schemas.openxmlformats.org/officeDocument/2006/relationships" xmlns:m="http://schemas.openxmlformats.org/officeDocument/2006/math" xmlns:v="urn:schemas-microsoft-com:vml" xmlns:wp14="http://schemas.microsoft.com/office/word/2010/wordprocessingDrawing" xmlns:wp="http://schemas.openxmlformats.org/drawingml/2006/wordprocessingDrawing" xmlns:w10="urn:schemas-microsoft-com:office:word" xmlns:w="http://schemas.openxmlformats.org/wordprocessingml/2006/main" xmlns:w14="http://schemas.microsoft.com/office/word/2010/wordml" xmlns:w15="http://schemas.microsoft.com/office/word/2012/wordml" xmlns:w16cex="http://schemas.microsoft.com/office/word/2018/wordml/cex" xmlns:w16cid="http://schemas.microsoft.com/office/word/2016/wordml/cid" xmlns:w16="http://schemas.microsoft.com/office/word/2018/wordml" xmlns:w16sdtdh="http://schemas.microsoft.com/office/word/2020/wordml/sdtdatahash" xmlns:w16se="http://schemas.microsoft.com/office/word/2015/wordml/symex" xmlns:wpg="http://schemas.microsoft.com/office/word/2010/wordprocessingGroup" xmlns:wpi="http://schemas.microsoft.com/office/word/2010/wordprocessingInk" xmlns:wne="http://schemas.microsoft.com/office/word/2006/wordml" xmlns:wps="http://schemas.microsoft.com/office/word/2010/wordprocessingShape" mc:Ignorable="w14 w15 w16se w16cid w16 w16cex w16sdtdh wp14">
+<w:footnotes xmlns:wpc="http://schemas.microsoft.com/office/word/2010/wordprocessingCanvas" xmlns:cx="http://schemas.microsoft.com/office/drawing/2014/chartex" xmlns:cx1="http://schemas.microsoft.com/office/drawing/2015/9/8/chartex" xmlns:cx2="http://schemas.microsoft.com/office/drawing/2015/10/21/chartex" xmlns:cx3="http://schemas.microsoft.com/office/drawing/2016/5/9/chartex" xmlns:cx4="http://schemas.microsoft.com/office/drawing/2016/5/10/chartex" xmlns:cx5="http://schemas.microsoft.com/office/drawing/2016/5/11/chartex" xmlns:cx6="http://schemas.microsoft.com/office/drawing/2016/5/12/chartex" xmlns:cx7="http://schemas.microsoft.com/office/drawing/2016/5/13/chartex" xmlns:cx8="http://schemas.microsoft.com/office/drawing/2016/5/14/chartex" xmlns:mc="http://schemas.openxmlformats.org/markup-compatibility/2006" xmlns:aink="http://schemas.microsoft.com/office/drawing/2016/ink" xmlns:am3d="http://schemas.microsoft.com/office/drawing/2017/model3d" xmlns:o="urn:schemas-microsoft-com:office:office" xmlns:oel="http://schemas.microsoft.com/office/2019/extlst" xmlns:r="http://schemas.openxmlformats.org/officeDocument/2006/relationships" xmlns:m="http://schemas.openxmlformats.org/officeDocument/2006/math" xmlns:v="urn:schemas-microsoft-com:vml" xmlns:wp14="http://schemas.microsoft.com/office/word/2010/wordprocessingDrawing" xmlns:wp="http://schemas.openxmlformats.org/drawingml/2006/wordprocessingDrawing" xmlns:w10="urn:schemas-microsoft-com:office:word" xmlns:w="http://schemas.openxmlformats.org/wordprocessingml/2006/main" xmlns:w14="http://schemas.microsoft.com/office/word/2010/wordml" xmlns:w15="http://schemas.microsoft.com/office/word/2012/wordml" xmlns:w16cex="http://schemas.microsoft.com/office/word/2018/wordml/cex" xmlns:w16cid="http://schemas.microsoft.com/office/word/2016/wordml/cid" xmlns:w16="http://schemas.microsoft.com/office/word/2018/wordml" xmlns:w16sdtdh="http://schemas.microsoft.com/office/word/2020/wordml/sdtdatahash" xmlns:w16se="http://schemas.microsoft.com/office/word/2015/wordml/symex" xmlns:wpg="http://schemas.microsoft.com/office/word/2010/wordprocessingGroup" xmlns:wpi="http://schemas.microsoft.com/office/word/2010/wordprocessingInk" xmlns:wne="http://schemas.microsoft.com/office/word/2006/wordml" xmlns:wps="http://schemas.microsoft.com/office/word/2010/wordprocessingShape" mc:Ignorable="w14 w15 w16se w16cid w16 w16cex w16sdtdh wp14">
   <w:footnote w:type="separator" w:id="-1">
     <w:p>
       <w:pPr>
@@ -8181,7 +8186,7 @@
 </file>
 
 <file path=word/numbering.xml><?xml version="1.0" encoding="utf-8"?>
-<w:numbering xmlns:wpc="http://schemas.microsoft.com/office/word/2010/wordprocessingCanvas" xmlns:cx="http://schemas.microsoft.com/office/drawing/2014/chartex" xmlns:cx1="http://schemas.microsoft.com/office/drawing/2015/9/8/chartex" xmlns:cx2="http://schemas.microsoft.com/office/drawing/2015/10/21/chartex" xmlns:cx3="http://schemas.microsoft.com/office/drawing/2016/5/9/chartex" xmlns:cx4="http://schemas.microsoft.com/office/drawing/2016/5/10/chartex" xmlns:cx5="http://schemas.microsoft.com/office/drawing/2016/5/11/chartex" xmlns:cx6="http://schemas.microsoft.com/office/drawing/2016/5/12/chartex" xmlns:cx7="http://schemas.microsoft.com/office/drawing/2016/5/13/chartex" xmlns:cx8="http://schemas.microsoft.com/office/drawing/2016/5/14/chartex" xmlns:mc="http://schemas.openxmlformats.org/markup-compatibility/2006" xmlns:aink="http://schemas.microsoft.com/office/drawing/2016/ink" xmlns:am3d="http://schemas.microsoft.com/office/drawing/2017/model3d" xmlns:o="urn:schemas-microsoft-com:office:office" xmlns:r="http://schemas.openxmlformats.org/officeDocument/2006/relationships" xmlns:m="http://schemas.openxmlformats.org/officeDocument/2006/math" xmlns:v="urn:schemas-microsoft-com:vml" xmlns:wp14="http://schemas.microsoft.com/office/word/2010/wordprocessingDrawing" xmlns:wp="http://schemas.openxmlformats.org/drawingml/2006/wordprocessingDrawing" xmlns:w10="urn:schemas-microsoft-com:office:word" xmlns:w="http://schemas.openxmlformats.org/wordprocessingml/2006/main" xmlns:w14="http://schemas.microsoft.com/office/word/2010/wordml" xmlns:w15="http://schemas.microsoft.com/office/word/2012/wordml" xmlns:w16cex="http://schemas.microsoft.com/office/word/2018/wordml/cex" xmlns:w16cid="http://schemas.microsoft.com/office/word/2016/wordml/cid" xmlns:w16="http://schemas.microsoft.com/office/word/2018/wordml" xmlns:w16sdtdh="http://schemas.microsoft.com/office/word/2020/wordml/sdtdatahash" xmlns:w16se="http://schemas.microsoft.com/office/word/2015/wordml/symex" xmlns:wpg="http://schemas.microsoft.com/office/word/2010/wordprocessingGroup" xmlns:wpi="http://schemas.microsoft.com/office/word/2010/wordprocessingInk" xmlns:wne="http://schemas.microsoft.com/office/word/2006/wordml" xmlns:wps="http://schemas.microsoft.com/office/word/2010/wordprocessingShape" mc:Ignorable="w14 w15 w16se w16cid w16 w16cex w16sdtdh wp14">
+<w:numbering xmlns:wpc="http://schemas.microsoft.com/office/word/2010/wordprocessingCanvas" xmlns:cx="http://schemas.microsoft.com/office/drawing/2014/chartex" xmlns:cx1="http://schemas.microsoft.com/office/drawing/2015/9/8/chartex" xmlns:cx2="http://schemas.microsoft.com/office/drawing/2015/10/21/chartex" xmlns:cx3="http://schemas.microsoft.com/office/drawing/2016/5/9/chartex" xmlns:cx4="http://schemas.microsoft.com/office/drawing/2016/5/10/chartex" xmlns:cx5="http://schemas.microsoft.com/office/drawing/2016/5/11/chartex" xmlns:cx6="http://schemas.microsoft.com/office/drawing/2016/5/12/chartex" xmlns:cx7="http://schemas.microsoft.com/office/drawing/2016/5/13/chartex" xmlns:cx8="http://schemas.microsoft.com/office/drawing/2016/5/14/chartex" xmlns:mc="http://schemas.openxmlformats.org/markup-compatibility/2006" xmlns:aink="http://schemas.microsoft.com/office/drawing/2016/ink" xmlns:am3d="http://schemas.microsoft.com/office/drawing/2017/model3d" xmlns:o="urn:schemas-microsoft-com:office:office" xmlns:oel="http://schemas.microsoft.com/office/2019/extlst" xmlns:r="http://schemas.openxmlformats.org/officeDocument/2006/relationships" xmlns:m="http://schemas.openxmlformats.org/officeDocument/2006/math" xmlns:v="urn:schemas-microsoft-com:vml" xmlns:wp14="http://schemas.microsoft.com/office/word/2010/wordprocessingDrawing" xmlns:wp="http://schemas.openxmlformats.org/drawingml/2006/wordprocessingDrawing" xmlns:w10="urn:schemas-microsoft-com:office:word" xmlns:w="http://schemas.openxmlformats.org/wordprocessingml/2006/main" xmlns:w14="http://schemas.microsoft.com/office/word/2010/wordml" xmlns:w15="http://schemas.microsoft.com/office/word/2012/wordml" xmlns:w16cex="http://schemas.microsoft.com/office/word/2018/wordml/cex" xmlns:w16cid="http://schemas.microsoft.com/office/word/2016/wordml/cid" xmlns:w16="http://schemas.microsoft.com/office/word/2018/wordml" xmlns:w16sdtdh="http://schemas.microsoft.com/office/word/2020/wordml/sdtdatahash" xmlns:w16se="http://schemas.microsoft.com/office/word/2015/wordml/symex" xmlns:wpg="http://schemas.microsoft.com/office/word/2010/wordprocessingGroup" xmlns:wpi="http://schemas.microsoft.com/office/word/2010/wordprocessingInk" xmlns:wne="http://schemas.microsoft.com/office/word/2006/wordml" xmlns:wps="http://schemas.microsoft.com/office/word/2010/wordprocessingShape" mc:Ignorable="w14 w15 w16se w16cid w16 w16cex w16sdtdh wp14">
   <w:abstractNum w:abstractNumId="0" w15:restartNumberingAfterBreak="0">
     <w:nsid w:val="0CA262D6"/>
     <w:multiLevelType w:val="hybridMultilevel"/>
@@ -8271,7 +8276,7 @@
       </w:pPr>
     </w:lvl>
   </w:abstractNum>
-  <w:num w:numId="1">
+  <w:num w:numId="1" w16cid:durableId="121924448">
     <w:abstractNumId w:val="0"/>
   </w:num>
 </w:numbering>
@@ -8790,6 +8795,7 @@
   <w:style w:type="character" w:default="1" w:styleId="DefaultParagraphFont">
     <w:name w:val="Default Paragraph Font"/>
     <w:uiPriority w:val="1"/>
+    <w:semiHidden/>
     <w:unhideWhenUsed/>
   </w:style>
   <w:style w:type="table" w:default="1" w:styleId="TableNormal">
@@ -9477,8 +9483,8 @@
     <w:basedOn w:val="DefaultParagraphFont"/>
     <w:rsid w:val="00F04BFA"/>
   </w:style>
-  <w:style w:type="paragraph" w:customStyle="1" w:styleId="title">
-    <w:name w:val="title"/>
+  <w:style w:type="paragraph" w:customStyle="1" w:styleId="Title3">
+    <w:name w:val="Title3"/>
     <w:basedOn w:val="Normal"/>
     <w:rsid w:val="00F04BFA"/>
     <w:pPr>

</xml_diff>